<commit_message>
ms and docs update
</commit_message>
<xml_diff>
--- a/manuscript/comments on global risk paper so far.docx
+++ b/manuscript/comments on global risk paper so far.docx
@@ -14,6 +14,877 @@
           <w:b/>
           <w:bCs/>
         </w:rPr>
+        <w:t>V2</w:t>
+      </w:r>
+    </w:p>
+    <w:p>
+      <w:pPr>
+        <w:rPr>
+          <w:b/>
+          <w:bCs/>
+        </w:rPr>
+      </w:pPr>
+      <w:r>
+        <w:rPr>
+          <w:b/>
+          <w:bCs/>
+        </w:rPr>
+        <w:t xml:space="preserve">Rachel </w:t>
+      </w:r>
+    </w:p>
+    <w:p>
+      <w:pPr>
+        <w:spacing w:after="0" w:line="240" w:lineRule="auto"/>
+        <w:rPr>
+          <w:rFonts w:ascii="Calibri" w:eastAsia="Times New Roman" w:hAnsi="Calibri" w:cs="Calibri"/>
+          <w:color w:val="000000"/>
+          <w:sz w:val="24"/>
+          <w:szCs w:val="24"/>
+          <w:lang w:eastAsia="en-CA"/>
+        </w:rPr>
+      </w:pPr>
+      <w:r>
+        <w:rPr>
+          <w:rFonts w:ascii="Calibri" w:eastAsia="Times New Roman" w:hAnsi="Calibri" w:cs="Calibri"/>
+          <w:color w:val="000000"/>
+          <w:sz w:val="24"/>
+          <w:szCs w:val="24"/>
+          <w:lang w:eastAsia="en-CA"/>
+        </w:rPr>
+        <w:t>I've had a first crack at the draft.  What an incredible amount of work you've pulled together, Richard, well done. Also - super neat results. I really like the hopeful message about how incorporating uncertainty can fit within the post-2020 protection targets. I think it would be worth featuring this in the abstract - I've made an effort to cut down words so you can move it up, if everyone else agrees.</w:t>
+      </w:r>
+    </w:p>
+    <w:p>
+      <w:pPr>
+        <w:spacing w:after="0" w:line="240" w:lineRule="auto"/>
+        <w:rPr>
+          <w:rFonts w:ascii="Calibri" w:eastAsia="Times New Roman" w:hAnsi="Calibri" w:cs="Calibri"/>
+          <w:color w:val="000000"/>
+          <w:sz w:val="24"/>
+          <w:szCs w:val="24"/>
+          <w:lang w:eastAsia="en-CA"/>
+        </w:rPr>
+      </w:pPr>
+    </w:p>
+    <w:p>
+      <w:pPr>
+        <w:spacing w:after="0" w:line="240" w:lineRule="auto"/>
+        <w:rPr>
+          <w:rFonts w:ascii="Calibri" w:eastAsia="Times New Roman" w:hAnsi="Calibri" w:cs="Calibri"/>
+          <w:color w:val="000000"/>
+          <w:sz w:val="24"/>
+          <w:szCs w:val="24"/>
+          <w:lang w:eastAsia="en-CA"/>
+        </w:rPr>
+      </w:pPr>
+      <w:r>
+        <w:rPr>
+          <w:rFonts w:ascii="Calibri" w:eastAsia="Times New Roman" w:hAnsi="Calibri" w:cs="Calibri"/>
+          <w:color w:val="000000"/>
+          <w:sz w:val="24"/>
+          <w:szCs w:val="24"/>
+          <w:lang w:eastAsia="en-CA"/>
+        </w:rPr>
+        <w:t>Sorry it's a little messy - I tried to shuffle the introductory material around to minimize repetition. This might be me being slow, but the wording in the results is confusing for a non-spatial prioritization specialist.  When you talk about percentages, perhaps you can try to clarify what you mean - the percent increase in protected area required to meet the 30% target for vertebrates? The percent increase in protected area above baseline </w:t>
+      </w:r>
+      <w:r>
+        <w:rPr>
+          <w:rFonts w:ascii="Calibri" w:eastAsia="Times New Roman" w:hAnsi="Calibri" w:cs="Calibri"/>
+          <w:color w:val="000000"/>
+          <w:sz w:val="24"/>
+          <w:szCs w:val="24"/>
+          <w:shd w:val="clear" w:color="auto" w:fill="FFFFFF"/>
+          <w:lang w:eastAsia="en-CA"/>
+        </w:rPr>
+        <w:t>required to meet the 30% target for vertebrates? Also - is it true that some of the scenarios with uncertainty incorporated require less protected area to meet the target than baseline? If so, this might be a result worth highlighting and discussing.  I'm still trying to wrap my head around why this would be the case - because new habitat is created for some species under climate change? Because land-use change is predicted to be more forested/natural than ag in some places in the future?</w:t>
+      </w:r>
+    </w:p>
+    <w:p>
+      <w:pPr>
+        <w:spacing w:after="0" w:line="240" w:lineRule="auto"/>
+        <w:rPr>
+          <w:rFonts w:ascii="Calibri" w:eastAsia="Times New Roman" w:hAnsi="Calibri" w:cs="Calibri"/>
+          <w:color w:val="000000"/>
+          <w:sz w:val="24"/>
+          <w:szCs w:val="24"/>
+          <w:lang w:eastAsia="en-CA"/>
+        </w:rPr>
+      </w:pPr>
+    </w:p>
+    <w:p>
+      <w:pPr>
+        <w:spacing w:after="0" w:line="240" w:lineRule="auto"/>
+        <w:rPr>
+          <w:rFonts w:ascii="Calibri" w:eastAsia="Times New Roman" w:hAnsi="Calibri" w:cs="Calibri"/>
+          <w:color w:val="000000"/>
+          <w:sz w:val="24"/>
+          <w:szCs w:val="24"/>
+          <w:lang w:eastAsia="en-CA"/>
+        </w:rPr>
+      </w:pPr>
+      <w:r>
+        <w:rPr>
+          <w:rFonts w:ascii="Calibri" w:eastAsia="Times New Roman" w:hAnsi="Calibri" w:cs="Calibri"/>
+          <w:color w:val="000000"/>
+          <w:sz w:val="24"/>
+          <w:szCs w:val="24"/>
+          <w:shd w:val="clear" w:color="auto" w:fill="FFFFFF"/>
+          <w:lang w:eastAsia="en-CA"/>
+        </w:rPr>
+        <w:t xml:space="preserve">Just an idea for the results - what if we related the %variation in PA needed between scenarios to the different amounts of uncertainty. You do this informally for Libya and Indonesia, but what about doing this in a quantitative way? E.g., the relationship between countries probability of novel climates (or is </w:t>
+      </w:r>
+      <w:proofErr w:type="gramStart"/>
+      <w:r>
+        <w:rPr>
+          <w:rFonts w:ascii="Calibri" w:eastAsia="Times New Roman" w:hAnsi="Calibri" w:cs="Calibri"/>
+          <w:color w:val="000000"/>
+          <w:sz w:val="24"/>
+          <w:szCs w:val="24"/>
+          <w:shd w:val="clear" w:color="auto" w:fill="FFFFFF"/>
+          <w:lang w:eastAsia="en-CA"/>
+        </w:rPr>
+        <w:t>it</w:t>
+      </w:r>
+      <w:proofErr w:type="gramEnd"/>
+      <w:r>
+        <w:rPr>
+          <w:rFonts w:ascii="Calibri" w:eastAsia="Times New Roman" w:hAnsi="Calibri" w:cs="Calibri"/>
+          <w:color w:val="000000"/>
+          <w:sz w:val="24"/>
+          <w:szCs w:val="24"/>
+          <w:shd w:val="clear" w:color="auto" w:fill="FFFFFF"/>
+          <w:lang w:eastAsia="en-CA"/>
+        </w:rPr>
+        <w:t xml:space="preserve"> extreme climates now?) versus variation in PA between scenarios; predicted increase in X land-use type (e.g., agriculture) versus variation in PA between scenarios; and socio-political uncertainty versus variation in PA between scenarios.  Happy to discuss more, but might help discuss how these various sources of uncertainty affect results.</w:t>
+      </w:r>
+    </w:p>
+    <w:p>
+      <w:pPr>
+        <w:rPr>
+          <w:b/>
+          <w:bCs/>
+        </w:rPr>
+      </w:pPr>
+    </w:p>
+    <w:p>
+      <w:pPr>
+        <w:rPr>
+          <w:b/>
+          <w:bCs/>
+        </w:rPr>
+      </w:pPr>
+      <w:r>
+        <w:rPr>
+          <w:b/>
+          <w:bCs/>
+        </w:rPr>
+        <w:t>Joe</w:t>
+      </w:r>
+    </w:p>
+    <w:p>
+      <w:pPr>
+        <w:spacing w:before="100" w:beforeAutospacing="1" w:after="100" w:afterAutospacing="1" w:line="240" w:lineRule="auto"/>
+        <w:rPr>
+          <w:rFonts w:ascii="Times New Roman" w:eastAsia="Times New Roman" w:hAnsi="Times New Roman" w:cs="Times New Roman"/>
+          <w:sz w:val="24"/>
+          <w:szCs w:val="24"/>
+          <w:lang w:eastAsia="en-CA"/>
+        </w:rPr>
+      </w:pPr>
+      <w:r>
+        <w:rPr>
+          <w:rFonts w:ascii="Times New Roman" w:eastAsia="Times New Roman" w:hAnsi="Times New Roman" w:cs="Times New Roman"/>
+          <w:sz w:val="24"/>
+          <w:szCs w:val="24"/>
+        </w:rPr>
+        <w:t xml:space="preserve">This is awesome. Super exciting to see it come together. </w:t>
+      </w:r>
+    </w:p>
+    <w:p>
+      <w:pPr>
+        <w:spacing w:before="100" w:beforeAutospacing="1" w:after="100" w:afterAutospacing="1" w:line="240" w:lineRule="auto"/>
+        <w:rPr>
+          <w:rFonts w:ascii="Times New Roman" w:eastAsia="Times New Roman" w:hAnsi="Times New Roman" w:cs="Times New Roman"/>
+          <w:sz w:val="24"/>
+          <w:szCs w:val="24"/>
+          <w:lang w:eastAsia="en-CA"/>
+        </w:rPr>
+      </w:pPr>
+      <w:r>
+        <w:rPr>
+          <w:rFonts w:ascii="Times New Roman" w:eastAsia="Times New Roman" w:hAnsi="Times New Roman" w:cs="Times New Roman"/>
+          <w:sz w:val="24"/>
+          <w:szCs w:val="24"/>
+        </w:rPr>
+        <w:t> </w:t>
+      </w:r>
+    </w:p>
+    <w:p>
+      <w:pPr>
+        <w:spacing w:before="100" w:beforeAutospacing="1" w:after="100" w:afterAutospacing="1" w:line="240" w:lineRule="auto"/>
+        <w:rPr>
+          <w:rFonts w:ascii="Times New Roman" w:eastAsia="Times New Roman" w:hAnsi="Times New Roman" w:cs="Times New Roman"/>
+          <w:sz w:val="24"/>
+          <w:szCs w:val="24"/>
+          <w:lang w:eastAsia="en-CA"/>
+        </w:rPr>
+      </w:pPr>
+      <w:r>
+        <w:rPr>
+          <w:rFonts w:ascii="Times New Roman" w:eastAsia="Times New Roman" w:hAnsi="Times New Roman" w:cs="Times New Roman"/>
+          <w:sz w:val="24"/>
+          <w:szCs w:val="24"/>
+        </w:rPr>
+        <w:t xml:space="preserve">I’ve attached a bunch of comments, which I hope are not too out to lunch. </w:t>
+      </w:r>
+    </w:p>
+    <w:p>
+      <w:pPr>
+        <w:spacing w:before="100" w:beforeAutospacing="1" w:after="100" w:afterAutospacing="1" w:line="240" w:lineRule="auto"/>
+        <w:rPr>
+          <w:rFonts w:ascii="Times New Roman" w:eastAsia="Times New Roman" w:hAnsi="Times New Roman" w:cs="Times New Roman"/>
+          <w:sz w:val="24"/>
+          <w:szCs w:val="24"/>
+          <w:lang w:eastAsia="en-CA"/>
+        </w:rPr>
+      </w:pPr>
+      <w:r>
+        <w:rPr>
+          <w:rFonts w:ascii="Times New Roman" w:eastAsia="Times New Roman" w:hAnsi="Times New Roman" w:cs="Times New Roman"/>
+          <w:sz w:val="24"/>
+          <w:szCs w:val="24"/>
+        </w:rPr>
+        <w:t> </w:t>
+      </w:r>
+    </w:p>
+    <w:p>
+      <w:pPr>
+        <w:spacing w:before="100" w:beforeAutospacing="1" w:after="100" w:afterAutospacing="1" w:line="240" w:lineRule="auto"/>
+        <w:rPr>
+          <w:rFonts w:ascii="Times New Roman" w:eastAsia="Times New Roman" w:hAnsi="Times New Roman" w:cs="Times New Roman"/>
+          <w:sz w:val="24"/>
+          <w:szCs w:val="24"/>
+          <w:lang w:eastAsia="en-CA"/>
+        </w:rPr>
+      </w:pPr>
+      <w:r>
+        <w:rPr>
+          <w:rFonts w:ascii="Times New Roman" w:eastAsia="Times New Roman" w:hAnsi="Times New Roman" w:cs="Times New Roman"/>
+          <w:sz w:val="24"/>
+          <w:szCs w:val="24"/>
+        </w:rPr>
+        <w:t xml:space="preserve">In general, I wonder if we should think about the main message. Right </w:t>
+      </w:r>
+      <w:proofErr w:type="gramStart"/>
+      <w:r>
+        <w:rPr>
+          <w:rFonts w:ascii="Times New Roman" w:eastAsia="Times New Roman" w:hAnsi="Times New Roman" w:cs="Times New Roman"/>
+          <w:sz w:val="24"/>
+          <w:szCs w:val="24"/>
+        </w:rPr>
+        <w:t>now</w:t>
+      </w:r>
+      <w:proofErr w:type="gramEnd"/>
+      <w:r>
+        <w:rPr>
+          <w:rFonts w:ascii="Times New Roman" w:eastAsia="Times New Roman" w:hAnsi="Times New Roman" w:cs="Times New Roman"/>
+          <w:sz w:val="24"/>
+          <w:szCs w:val="24"/>
+        </w:rPr>
+        <w:t xml:space="preserve"> it reads like it’s mostly about the framework, with the results being an interesting outcome. I think this is really cool, but I wonder if a reviewer may question whether our framework really unique. Or could a reviewer just say that it’s adding a couple of new things onto an established framework? I’m always thinking in terms of nasty reviewers, so I may be totally wrong. </w:t>
+      </w:r>
+    </w:p>
+    <w:p>
+      <w:pPr>
+        <w:spacing w:before="100" w:beforeAutospacing="1" w:after="100" w:afterAutospacing="1" w:line="240" w:lineRule="auto"/>
+        <w:rPr>
+          <w:rFonts w:ascii="Times New Roman" w:eastAsia="Times New Roman" w:hAnsi="Times New Roman" w:cs="Times New Roman"/>
+          <w:sz w:val="24"/>
+          <w:szCs w:val="24"/>
+          <w:lang w:eastAsia="en-CA"/>
+        </w:rPr>
+      </w:pPr>
+      <w:r>
+        <w:rPr>
+          <w:rFonts w:ascii="Times New Roman" w:eastAsia="Times New Roman" w:hAnsi="Times New Roman" w:cs="Times New Roman"/>
+          <w:sz w:val="24"/>
+          <w:szCs w:val="24"/>
+        </w:rPr>
+        <w:lastRenderedPageBreak/>
+        <w:t> </w:t>
+      </w:r>
+    </w:p>
+    <w:p>
+      <w:pPr>
+        <w:spacing w:before="100" w:beforeAutospacing="1" w:after="100" w:afterAutospacing="1" w:line="240" w:lineRule="auto"/>
+        <w:rPr>
+          <w:rFonts w:ascii="Times New Roman" w:eastAsia="Times New Roman" w:hAnsi="Times New Roman" w:cs="Times New Roman"/>
+          <w:sz w:val="24"/>
+          <w:szCs w:val="24"/>
+          <w:lang w:eastAsia="en-CA"/>
+        </w:rPr>
+      </w:pPr>
+      <w:r>
+        <w:rPr>
+          <w:rFonts w:ascii="Times New Roman" w:eastAsia="Times New Roman" w:hAnsi="Times New Roman" w:cs="Times New Roman"/>
+          <w:sz w:val="24"/>
+          <w:szCs w:val="24"/>
+        </w:rPr>
+        <w:t xml:space="preserve">One option is to shift a bit of the emphasis to the very interesting differences, depending on what is considered. It’s just a very subtle shift in emphasis. To me that’s maybe slightly less risky than making things mostly about framework. </w:t>
+      </w:r>
+    </w:p>
+    <w:p>
+      <w:pPr>
+        <w:spacing w:before="100" w:beforeAutospacing="1" w:after="100" w:afterAutospacing="1" w:line="240" w:lineRule="auto"/>
+        <w:rPr>
+          <w:rFonts w:ascii="Times New Roman" w:eastAsia="Times New Roman" w:hAnsi="Times New Roman" w:cs="Times New Roman"/>
+          <w:sz w:val="24"/>
+          <w:szCs w:val="24"/>
+          <w:lang w:eastAsia="en-CA"/>
+        </w:rPr>
+      </w:pPr>
+      <w:r>
+        <w:rPr>
+          <w:rFonts w:ascii="Times New Roman" w:eastAsia="Times New Roman" w:hAnsi="Times New Roman" w:cs="Times New Roman"/>
+          <w:sz w:val="24"/>
+          <w:szCs w:val="24"/>
+        </w:rPr>
+        <w:t> </w:t>
+      </w:r>
+    </w:p>
+    <w:p>
+      <w:pPr>
+        <w:spacing w:before="100" w:beforeAutospacing="1" w:after="100" w:afterAutospacing="1" w:line="240" w:lineRule="auto"/>
+        <w:rPr>
+          <w:rFonts w:ascii="Times New Roman" w:eastAsia="Times New Roman" w:hAnsi="Times New Roman" w:cs="Times New Roman"/>
+          <w:sz w:val="24"/>
+          <w:szCs w:val="24"/>
+          <w:lang w:eastAsia="en-CA"/>
+        </w:rPr>
+      </w:pPr>
+      <w:r>
+        <w:rPr>
+          <w:rFonts w:ascii="Times New Roman" w:eastAsia="Times New Roman" w:hAnsi="Times New Roman" w:cs="Times New Roman"/>
+          <w:sz w:val="24"/>
+          <w:szCs w:val="24"/>
+        </w:rPr>
+        <w:t xml:space="preserve">I didn’t make this sort of change because of the issue of me being potentially out to lunch. </w:t>
+      </w:r>
+    </w:p>
+    <w:p>
+      <w:pPr>
+        <w:spacing w:before="100" w:beforeAutospacing="1" w:after="100" w:afterAutospacing="1" w:line="240" w:lineRule="auto"/>
+        <w:rPr>
+          <w:rFonts w:ascii="Times New Roman" w:eastAsia="Times New Roman" w:hAnsi="Times New Roman" w:cs="Times New Roman"/>
+          <w:sz w:val="24"/>
+          <w:szCs w:val="24"/>
+          <w:lang w:eastAsia="en-CA"/>
+        </w:rPr>
+      </w:pPr>
+      <w:r>
+        <w:rPr>
+          <w:rFonts w:ascii="Times New Roman" w:eastAsia="Times New Roman" w:hAnsi="Times New Roman" w:cs="Times New Roman"/>
+          <w:sz w:val="24"/>
+          <w:szCs w:val="24"/>
+        </w:rPr>
+        <w:t> </w:t>
+      </w:r>
+    </w:p>
+    <w:p>
+      <w:pPr>
+        <w:spacing w:before="100" w:beforeAutospacing="1" w:after="100" w:afterAutospacing="1" w:line="240" w:lineRule="auto"/>
+        <w:rPr>
+          <w:rFonts w:ascii="Times New Roman" w:eastAsia="Times New Roman" w:hAnsi="Times New Roman" w:cs="Times New Roman"/>
+          <w:sz w:val="24"/>
+          <w:szCs w:val="24"/>
+          <w:lang w:eastAsia="en-CA"/>
+        </w:rPr>
+      </w:pPr>
+      <w:r>
+        <w:rPr>
+          <w:rFonts w:ascii="Times New Roman" w:eastAsia="Times New Roman" w:hAnsi="Times New Roman" w:cs="Times New Roman"/>
+          <w:sz w:val="24"/>
+          <w:szCs w:val="24"/>
+        </w:rPr>
+        <w:t xml:space="preserve">Another potential thing we may have to watch for is wording around what we test. Currently, it’s not super consistent, but here’s an excerpt: </w:t>
+      </w:r>
+    </w:p>
+    <w:p>
+      <w:pPr>
+        <w:spacing w:before="100" w:beforeAutospacing="1" w:after="100" w:afterAutospacing="1" w:line="240" w:lineRule="auto"/>
+        <w:rPr>
+          <w:rFonts w:ascii="Times New Roman" w:eastAsia="Times New Roman" w:hAnsi="Times New Roman" w:cs="Times New Roman"/>
+          <w:sz w:val="24"/>
+          <w:szCs w:val="24"/>
+          <w:lang w:eastAsia="en-CA"/>
+        </w:rPr>
+      </w:pPr>
+      <w:r>
+        <w:rPr>
+          <w:rFonts w:ascii="Times New Roman" w:eastAsia="Times New Roman" w:hAnsi="Times New Roman" w:cs="Times New Roman"/>
+          <w:sz w:val="24"/>
+          <w:szCs w:val="24"/>
+        </w:rPr>
+        <w:t> </w:t>
+      </w:r>
+    </w:p>
+    <w:p>
+      <w:pPr>
+        <w:spacing w:before="100" w:beforeAutospacing="1" w:after="100" w:afterAutospacing="1" w:line="240" w:lineRule="auto"/>
+        <w:rPr>
+          <w:rFonts w:ascii="Times New Roman" w:eastAsia="Times New Roman" w:hAnsi="Times New Roman" w:cs="Times New Roman"/>
+          <w:sz w:val="24"/>
+          <w:szCs w:val="24"/>
+          <w:lang w:eastAsia="en-CA"/>
+        </w:rPr>
+      </w:pPr>
+      <w:r>
+        <w:rPr>
+          <w:rFonts w:ascii="Times New Roman" w:eastAsia="Times New Roman" w:hAnsi="Times New Roman" w:cs="Times New Roman"/>
+          <w:sz w:val="24"/>
+          <w:szCs w:val="24"/>
+        </w:rPr>
+        <w:t>“Here we introduce a framework that can simultaneously incorporate a range of uncertainties, including political instability and corruption; weak governance; systemic crisis; the probability of project failure; land use impacts…”</w:t>
+      </w:r>
+    </w:p>
+    <w:p>
+      <w:pPr>
+        <w:spacing w:before="100" w:beforeAutospacing="1" w:after="100" w:afterAutospacing="1" w:line="240" w:lineRule="auto"/>
+        <w:rPr>
+          <w:rFonts w:ascii="Times New Roman" w:eastAsia="Times New Roman" w:hAnsi="Times New Roman" w:cs="Times New Roman"/>
+          <w:sz w:val="24"/>
+          <w:szCs w:val="24"/>
+          <w:lang w:eastAsia="en-CA"/>
+        </w:rPr>
+      </w:pPr>
+      <w:r>
+        <w:rPr>
+          <w:rFonts w:ascii="Times New Roman" w:eastAsia="Times New Roman" w:hAnsi="Times New Roman" w:cs="Times New Roman"/>
+          <w:sz w:val="24"/>
+          <w:szCs w:val="24"/>
+        </w:rPr>
+        <w:t> </w:t>
+      </w:r>
+    </w:p>
+    <w:p>
+      <w:pPr>
+        <w:spacing w:before="100" w:beforeAutospacing="1" w:after="100" w:afterAutospacing="1" w:line="240" w:lineRule="auto"/>
+        <w:rPr>
+          <w:rFonts w:ascii="Times New Roman" w:eastAsia="Times New Roman" w:hAnsi="Times New Roman" w:cs="Times New Roman"/>
+          <w:sz w:val="24"/>
+          <w:szCs w:val="24"/>
+          <w:lang w:eastAsia="en-CA"/>
+        </w:rPr>
+      </w:pPr>
+      <w:r>
+        <w:rPr>
+          <w:rFonts w:ascii="Times New Roman" w:eastAsia="Times New Roman" w:hAnsi="Times New Roman" w:cs="Times New Roman"/>
+          <w:sz w:val="24"/>
+          <w:szCs w:val="24"/>
+        </w:rPr>
+        <w:t xml:space="preserve">I feel like a reviewer may be expecting a clear test of each, and I wonder if a reviewer may question whether we really test something like “systemic crisis”. Do you think we should link this more directly with the datasets, and adjust the wording a bit to reflect their detail? Again, I think it’s just a very subtle shift and not a huge deal at all. </w:t>
+      </w:r>
+    </w:p>
+    <w:p>
+      <w:pPr>
+        <w:spacing w:before="100" w:beforeAutospacing="1" w:after="100" w:afterAutospacing="1" w:line="240" w:lineRule="auto"/>
+        <w:rPr>
+          <w:rFonts w:ascii="Times New Roman" w:eastAsia="Times New Roman" w:hAnsi="Times New Roman" w:cs="Times New Roman"/>
+          <w:sz w:val="24"/>
+          <w:szCs w:val="24"/>
+          <w:lang w:eastAsia="en-CA"/>
+        </w:rPr>
+      </w:pPr>
+      <w:r>
+        <w:rPr>
+          <w:rFonts w:ascii="Times New Roman" w:eastAsia="Times New Roman" w:hAnsi="Times New Roman" w:cs="Times New Roman"/>
+          <w:sz w:val="24"/>
+          <w:szCs w:val="24"/>
+        </w:rPr>
+        <w:t> </w:t>
+      </w:r>
+    </w:p>
+    <w:p>
+      <w:pPr>
+        <w:spacing w:before="100" w:beforeAutospacing="1" w:after="100" w:afterAutospacing="1" w:line="240" w:lineRule="auto"/>
+        <w:rPr>
+          <w:rFonts w:ascii="Times New Roman" w:eastAsia="Times New Roman" w:hAnsi="Times New Roman" w:cs="Times New Roman"/>
+          <w:sz w:val="24"/>
+          <w:szCs w:val="24"/>
+          <w:lang w:eastAsia="en-CA"/>
+        </w:rPr>
+      </w:pPr>
+      <w:r>
+        <w:rPr>
+          <w:rFonts w:ascii="Times New Roman" w:eastAsia="Times New Roman" w:hAnsi="Times New Roman" w:cs="Times New Roman"/>
+          <w:sz w:val="24"/>
+          <w:szCs w:val="24"/>
+        </w:rPr>
+        <w:t xml:space="preserve">I’m happy to help with framing, if you think this is reasonable. But 100% no worries if you think I’m being paranoid. I know I do that with papers… </w:t>
+      </w:r>
+    </w:p>
+    <w:p>
+      <w:pPr>
+        <w:spacing w:before="100" w:beforeAutospacing="1" w:after="100" w:afterAutospacing="1" w:line="240" w:lineRule="auto"/>
+        <w:rPr>
+          <w:rFonts w:ascii="Times New Roman" w:eastAsia="Times New Roman" w:hAnsi="Times New Roman" w:cs="Times New Roman"/>
+          <w:sz w:val="24"/>
+          <w:szCs w:val="24"/>
+          <w:lang w:eastAsia="en-CA"/>
+        </w:rPr>
+      </w:pPr>
+      <w:r>
+        <w:rPr>
+          <w:rFonts w:ascii="Times New Roman" w:eastAsia="Times New Roman" w:hAnsi="Times New Roman" w:cs="Times New Roman"/>
+          <w:sz w:val="24"/>
+          <w:szCs w:val="24"/>
+        </w:rPr>
+        <w:t> </w:t>
+      </w:r>
+    </w:p>
+    <w:p>
+      <w:pPr>
+        <w:spacing w:before="100" w:beforeAutospacing="1" w:after="100" w:afterAutospacing="1" w:line="240" w:lineRule="auto"/>
+        <w:rPr>
+          <w:rFonts w:ascii="Times New Roman" w:eastAsia="Times New Roman" w:hAnsi="Times New Roman" w:cs="Times New Roman"/>
+          <w:sz w:val="24"/>
+          <w:szCs w:val="24"/>
+          <w:lang w:eastAsia="en-CA"/>
+        </w:rPr>
+      </w:pPr>
+      <w:r>
+        <w:rPr>
+          <w:rFonts w:ascii="Times New Roman" w:eastAsia="Times New Roman" w:hAnsi="Times New Roman" w:cs="Times New Roman"/>
+          <w:sz w:val="24"/>
+          <w:szCs w:val="24"/>
+        </w:rPr>
+        <w:t xml:space="preserve">Also, I really like Rachel’s idea re testing differences among scenarios. </w:t>
+      </w:r>
+    </w:p>
+    <w:p>
+      <w:pPr>
+        <w:rPr>
+          <w:b/>
+          <w:bCs/>
+        </w:rPr>
+      </w:pPr>
+    </w:p>
+    <w:p>
+      <w:pPr>
+        <w:rPr>
+          <w:b/>
+          <w:bCs/>
+        </w:rPr>
+      </w:pPr>
+      <w:r>
+        <w:rPr>
+          <w:b/>
+          <w:bCs/>
+        </w:rPr>
+        <w:t>Jeff</w:t>
+      </w:r>
+    </w:p>
+    <w:p>
+      <w:pPr>
+        <w:shd w:val="clear" w:color="auto" w:fill="FFFFFF"/>
+        <w:spacing w:after="0" w:line="240" w:lineRule="auto"/>
+        <w:rPr>
+          <w:rFonts w:ascii="Calibri" w:eastAsia="Times New Roman" w:hAnsi="Calibri" w:cs="Calibri"/>
+          <w:color w:val="000000"/>
+          <w:sz w:val="24"/>
+          <w:szCs w:val="24"/>
+          <w:lang w:eastAsia="en-CA"/>
+        </w:rPr>
+      </w:pPr>
+      <w:r>
+        <w:rPr>
+          <w:rFonts w:ascii="Calibri" w:eastAsia="Times New Roman" w:hAnsi="Calibri" w:cs="Calibri"/>
+          <w:color w:val="000000"/>
+          <w:sz w:val="24"/>
+          <w:szCs w:val="24"/>
+          <w:lang w:eastAsia="en-CA"/>
+        </w:rPr>
+        <w:t>Awesome work Richard - I think this is coming along really well!</w:t>
+      </w:r>
+    </w:p>
+    <w:p>
+      <w:pPr>
+        <w:shd w:val="clear" w:color="auto" w:fill="FFFFFF"/>
+        <w:spacing w:after="0" w:line="240" w:lineRule="auto"/>
+        <w:rPr>
+          <w:rFonts w:ascii="Calibri" w:eastAsia="Times New Roman" w:hAnsi="Calibri" w:cs="Calibri"/>
+          <w:color w:val="000000"/>
+          <w:sz w:val="24"/>
+          <w:szCs w:val="24"/>
+          <w:lang w:eastAsia="en-CA"/>
+        </w:rPr>
+      </w:pPr>
+    </w:p>
+    <w:p>
+      <w:pPr>
+        <w:shd w:val="clear" w:color="auto" w:fill="FFFFFF"/>
+        <w:spacing w:after="0" w:line="240" w:lineRule="auto"/>
+        <w:rPr>
+          <w:rFonts w:ascii="Calibri" w:eastAsia="Times New Roman" w:hAnsi="Calibri" w:cs="Calibri"/>
+          <w:color w:val="000000"/>
+          <w:sz w:val="24"/>
+          <w:szCs w:val="24"/>
+          <w:lang w:eastAsia="en-CA"/>
+        </w:rPr>
+      </w:pPr>
+      <w:r>
+        <w:rPr>
+          <w:rFonts w:ascii="Calibri" w:eastAsia="Times New Roman" w:hAnsi="Calibri" w:cs="Calibri"/>
+          <w:color w:val="000000"/>
+          <w:sz w:val="24"/>
+          <w:szCs w:val="24"/>
+          <w:lang w:eastAsia="en-CA"/>
+        </w:rPr>
+        <w:t xml:space="preserve">I agree that it would be better to focus more on the "results" rather than the "framework". I worry that an Editor might not think a "methods paper" is right for the main Nature journal, and </w:t>
+      </w:r>
+      <w:proofErr w:type="gramStart"/>
+      <w:r>
+        <w:rPr>
+          <w:rFonts w:ascii="Calibri" w:eastAsia="Times New Roman" w:hAnsi="Calibri" w:cs="Calibri"/>
+          <w:color w:val="000000"/>
+          <w:sz w:val="24"/>
+          <w:szCs w:val="24"/>
+          <w:lang w:eastAsia="en-CA"/>
+        </w:rPr>
+        <w:t>think  it</w:t>
+      </w:r>
+      <w:proofErr w:type="gramEnd"/>
+      <w:r>
+        <w:rPr>
+          <w:rFonts w:ascii="Calibri" w:eastAsia="Times New Roman" w:hAnsi="Calibri" w:cs="Calibri"/>
+          <w:color w:val="000000"/>
+          <w:sz w:val="24"/>
+          <w:szCs w:val="24"/>
+          <w:lang w:eastAsia="en-CA"/>
+        </w:rPr>
+        <w:t xml:space="preserve"> more suitable for Nature Methods. I also think a reviewer might not think the methodological advance is a big enough break through to warrant a Nature publication. </w:t>
+      </w:r>
+    </w:p>
+    <w:p>
+      <w:pPr>
+        <w:shd w:val="clear" w:color="auto" w:fill="FFFFFF"/>
+        <w:spacing w:after="0" w:line="240" w:lineRule="auto"/>
+        <w:rPr>
+          <w:rFonts w:ascii="Calibri" w:eastAsia="Times New Roman" w:hAnsi="Calibri" w:cs="Calibri"/>
+          <w:color w:val="000000"/>
+          <w:sz w:val="24"/>
+          <w:szCs w:val="24"/>
+          <w:lang w:eastAsia="en-CA"/>
+        </w:rPr>
+      </w:pPr>
+    </w:p>
+    <w:p>
+      <w:pPr>
+        <w:shd w:val="clear" w:color="auto" w:fill="FFFFFF"/>
+        <w:spacing w:after="0" w:line="240" w:lineRule="auto"/>
+        <w:rPr>
+          <w:rFonts w:ascii="Calibri" w:eastAsia="Times New Roman" w:hAnsi="Calibri" w:cs="Calibri"/>
+          <w:color w:val="000000"/>
+          <w:sz w:val="24"/>
+          <w:szCs w:val="24"/>
+          <w:lang w:eastAsia="en-CA"/>
+        </w:rPr>
+      </w:pPr>
+      <w:r>
+        <w:rPr>
+          <w:rFonts w:ascii="Calibri" w:eastAsia="Times New Roman" w:hAnsi="Calibri" w:cs="Calibri"/>
+          <w:color w:val="000000"/>
+          <w:sz w:val="24"/>
+          <w:szCs w:val="24"/>
+          <w:lang w:eastAsia="en-CA"/>
+        </w:rPr>
+        <w:t>I also think the introduction might read better if you provided more clear examples of why accounting for risk is important by describing how this might impact species. E.g. you could mention something about shifting species distributions due to climate,  "weak links" (I can't think of a better descriptor- can you?) due to political stuff (specifically, overall representing in a species in a  "risky country") , or lost opportunities due to land-use? I think talking about the spatial impacts of these uncertainties might also lead into the spatial prioritization stuff in the Introduction.</w:t>
+      </w:r>
+    </w:p>
+    <w:p>
+      <w:pPr>
+        <w:shd w:val="clear" w:color="auto" w:fill="FFFFFF"/>
+        <w:spacing w:after="0" w:line="240" w:lineRule="auto"/>
+        <w:rPr>
+          <w:rFonts w:ascii="Calibri" w:eastAsia="Times New Roman" w:hAnsi="Calibri" w:cs="Calibri"/>
+          <w:color w:val="000000"/>
+          <w:sz w:val="24"/>
+          <w:szCs w:val="24"/>
+          <w:lang w:eastAsia="en-CA"/>
+        </w:rPr>
+      </w:pPr>
+    </w:p>
+    <w:p>
+      <w:pPr>
+        <w:shd w:val="clear" w:color="auto" w:fill="FFFFFF"/>
+        <w:spacing w:after="0" w:line="240" w:lineRule="auto"/>
+        <w:rPr>
+          <w:rFonts w:ascii="Calibri" w:eastAsia="Times New Roman" w:hAnsi="Calibri" w:cs="Calibri"/>
+          <w:color w:val="000000"/>
+          <w:sz w:val="24"/>
+          <w:szCs w:val="24"/>
+          <w:lang w:eastAsia="en-CA"/>
+        </w:rPr>
+      </w:pPr>
+      <w:r>
+        <w:rPr>
+          <w:rFonts w:ascii="Calibri" w:eastAsia="Times New Roman" w:hAnsi="Calibri" w:cs="Calibri"/>
+          <w:color w:val="000000"/>
+          <w:sz w:val="24"/>
+          <w:szCs w:val="24"/>
+          <w:lang w:eastAsia="en-CA"/>
+        </w:rPr>
+        <w:t xml:space="preserve">Also, in the results section, it might help "ground" the study a bit more if you pick a few VU/EN/CR case-study species and talk about how their representation differed among the scenarios. E.g. pick three species and spend 2-3 sentences on each one and talk about how the different scenarios affected "where" they would be represented and what this means for the future of these species. For example something like "species </w:t>
+      </w:r>
+      <w:proofErr w:type="gramStart"/>
+      <w:r>
+        <w:rPr>
+          <w:rFonts w:ascii="Calibri" w:eastAsia="Times New Roman" w:hAnsi="Calibri" w:cs="Calibri"/>
+          <w:color w:val="000000"/>
+          <w:sz w:val="24"/>
+          <w:szCs w:val="24"/>
+          <w:lang w:eastAsia="en-CA"/>
+        </w:rPr>
+        <w:t>XXX  is</w:t>
+      </w:r>
+      <w:proofErr w:type="gramEnd"/>
+      <w:r>
+        <w:rPr>
+          <w:rFonts w:ascii="Calibri" w:eastAsia="Times New Roman" w:hAnsi="Calibri" w:cs="Calibri"/>
+          <w:color w:val="000000"/>
+          <w:sz w:val="24"/>
+          <w:szCs w:val="24"/>
+          <w:lang w:eastAsia="en-CA"/>
+        </w:rPr>
+        <w:t xml:space="preserve"> a critically endangered skink that is especially sensitive to climate change because $PHYSIOLOGICAL_REASONS. Explicitly accounting for climate change risks is important for this species because the scenarios that did not account for climate change risks represented it in $</w:t>
+      </w:r>
+      <w:proofErr w:type="gramStart"/>
+      <w:r>
+        <w:rPr>
+          <w:rFonts w:ascii="Calibri" w:eastAsia="Times New Roman" w:hAnsi="Calibri" w:cs="Calibri"/>
+          <w:color w:val="000000"/>
+          <w:sz w:val="24"/>
+          <w:szCs w:val="24"/>
+          <w:lang w:eastAsia="en-CA"/>
+        </w:rPr>
+        <w:t>PLACES  that</w:t>
+      </w:r>
+      <w:proofErr w:type="gramEnd"/>
+      <w:r>
+        <w:rPr>
+          <w:rFonts w:ascii="Calibri" w:eastAsia="Times New Roman" w:hAnsi="Calibri" w:cs="Calibri"/>
+          <w:color w:val="000000"/>
+          <w:sz w:val="24"/>
+          <w:szCs w:val="24"/>
+          <w:lang w:eastAsia="en-CA"/>
+        </w:rPr>
+        <w:t xml:space="preserve"> have very high climate velocity---places where it's long-term persistence is </w:t>
+      </w:r>
+      <w:proofErr w:type="spellStart"/>
+      <w:r>
+        <w:rPr>
+          <w:rFonts w:ascii="Calibri" w:eastAsia="Times New Roman" w:hAnsi="Calibri" w:cs="Calibri"/>
+          <w:color w:val="000000"/>
+          <w:sz w:val="24"/>
+          <w:szCs w:val="24"/>
+          <w:lang w:eastAsia="en-CA"/>
+        </w:rPr>
+        <w:t>unlikey</w:t>
+      </w:r>
+      <w:proofErr w:type="spellEnd"/>
+      <w:r>
+        <w:rPr>
+          <w:rFonts w:ascii="Calibri" w:eastAsia="Times New Roman" w:hAnsi="Calibri" w:cs="Calibri"/>
+          <w:color w:val="000000"/>
+          <w:sz w:val="24"/>
+          <w:szCs w:val="24"/>
+          <w:lang w:eastAsia="en-CA"/>
+        </w:rPr>
+        <w:t>. " Or something like that? </w:t>
+      </w:r>
+    </w:p>
+    <w:p>
+      <w:pPr>
+        <w:rPr>
+          <w:b/>
+          <w:bCs/>
+        </w:rPr>
+      </w:pPr>
+    </w:p>
+    <w:p>
+      <w:pPr>
+        <w:rPr>
+          <w:b/>
+          <w:bCs/>
+        </w:rPr>
+      </w:pPr>
+      <w:r>
+        <w:rPr>
+          <w:b/>
+          <w:bCs/>
+        </w:rPr>
+        <w:t>Viv</w:t>
+      </w:r>
+    </w:p>
+    <w:p>
+      <w:bookmarkStart w:id="0" w:name="_GoBack"/>
+      <w:r>
+        <w:t>I like Jeffs idea of picking some species (or ecosystems?) for a figure is a good one especially for nature – could make an interesting figure if we have pull out boxes with their distribution and a pretty photo of them and then a bar graph of the threats/protection level or something?</w:t>
+      </w:r>
+    </w:p>
+    <w:p/>
+    <w:p>
+      <w:r>
+        <w:t xml:space="preserve">There are a lot of comments and edits in the attached - I started editing but it might be easier to comment on a fresh copy as </w:t>
+      </w:r>
+      <w:proofErr w:type="gramStart"/>
+      <w:r>
+        <w:t>its</w:t>
+      </w:r>
+      <w:proofErr w:type="gramEnd"/>
+      <w:r>
+        <w:t xml:space="preserve"> getting hard to see who’s edited what! I’ve attached it here for you Richard, am happy to have the first go at the next clean draft? Happy to workshop a pretty species pop out figure with you as well if that helps.</w:t>
+      </w:r>
+      <w:r>
+        <w:br w:type="page"/>
+      </w:r>
+    </w:p>
+    <w:bookmarkEnd w:id="0"/>
+    <w:p>
+      <w:pPr>
+        <w:rPr>
+          <w:b/>
+          <w:bCs/>
+        </w:rPr>
+      </w:pPr>
+    </w:p>
+    <w:p>
+      <w:pPr>
+        <w:rPr>
+          <w:b/>
+          <w:bCs/>
+        </w:rPr>
+      </w:pPr>
+      <w:r>
+        <w:rPr>
+          <w:b/>
+          <w:bCs/>
+        </w:rPr>
+        <w:t>V1</w:t>
+      </w:r>
+    </w:p>
+    <w:p>
+      <w:pPr>
+        <w:rPr>
+          <w:b/>
+          <w:bCs/>
+        </w:rPr>
+      </w:pPr>
+      <w:r>
+        <w:rPr>
+          <w:b/>
+          <w:bCs/>
+        </w:rPr>
         <w:t>Rachel:</w:t>
       </w:r>
     </w:p>
@@ -190,7 +1061,17 @@
           <w:sz w:val="24"/>
           <w:szCs w:val="24"/>
         </w:rPr>
-        <w:t>) which serves as a filter for excluding highly risky solutions. Does that make sense? But again, I don't know if this is computationally feasible or not?</w:t>
+        <w:t xml:space="preserve">) which serves as a filter for excluding highly risky </w:t>
+      </w:r>
+      <w:r>
+        <w:rPr>
+          <w:rFonts w:eastAsia="Times New Roman"/>
+          <w:color w:val="000000"/>
+          <w:sz w:val="24"/>
+          <w:szCs w:val="24"/>
+        </w:rPr>
+        <w:lastRenderedPageBreak/>
+        <w:t>solutions. Does that make sense? But again, I don't know if this is computationally feasible or not?</w:t>
       </w:r>
     </w:p>
     <w:p>
@@ -427,7 +1308,6 @@
         <w:pStyle w:val="PlainText"/>
       </w:pPr>
       <w:r>
-        <w:lastRenderedPageBreak/>
         <w:t>[JB: sounds cool]</w:t>
       </w:r>
     </w:p>
@@ -637,8 +1517,16 @@
         <w:pStyle w:val="PlainText"/>
       </w:pPr>
       <w:r>
+        <w:lastRenderedPageBreak/>
         <w:tab/>
-        <w:t xml:space="preserve">Overall yes but it would be good to discuss the threat scores, I’ve added some thoughts on that in the draft. I also wasn’t clear on climate risk and what that risk was separate from the influence </w:t>
+      </w:r>
+      <w:proofErr w:type="gramStart"/>
+      <w:r>
+        <w:t>Overall</w:t>
+      </w:r>
+      <w:proofErr w:type="gramEnd"/>
+      <w:r>
+        <w:t xml:space="preserve"> yes but it would be good to discuss the threat scores, I’ve added some thoughts on that in the draft. I also wasn’t clear on climate risk and what that risk was separate from the influence </w:t>
       </w:r>
       <w:r>
         <w:tab/>
@@ -663,7 +1551,6 @@
           <w:i/>
           <w:iCs/>
         </w:rPr>
-        <w:lastRenderedPageBreak/>
         <w:t>2) Do you have ideas on how to best present the results? (a summary table is included on Line 101, which shows how much land each approach would require; the attached csv file shows how many 100x100km cells were selected per country in each of the eight scenarios investigated)</w:t>
       </w:r>
     </w:p>
@@ -882,7 +1769,18 @@
           <w:szCs w:val="24"/>
           <w:lang w:eastAsia="en-CA"/>
         </w:rPr>
-        <w:t>aggregate(x - y, "mean")`) and then plot the values on a continuous color ramp. I wouldn't show/summarise the prioritisations at the country-scale because you can lose a lot of detail for large countries - but that's just my opinion.</w:t>
+        <w:t xml:space="preserve">aggregate(x - y, "mean")`) and then plot the </w:t>
+      </w:r>
+      <w:r>
+        <w:rPr>
+          <w:rFonts w:ascii="Calibri" w:eastAsia="Times New Roman" w:hAnsi="Calibri" w:cs="Calibri"/>
+          <w:color w:val="000000"/>
+          <w:sz w:val="24"/>
+          <w:szCs w:val="24"/>
+          <w:lang w:eastAsia="en-CA"/>
+        </w:rPr>
+        <w:lastRenderedPageBreak/>
+        <w:t>values on a continuous color ramp. I wouldn't show/summarise the prioritisations at the country-scale because you can lose a lot of detail for large countries - but that's just my opinion.</w:t>
       </w:r>
     </w:p>
     <w:p>
@@ -918,7 +1816,6 @@
     </w:p>
     <w:p>
       <w:r>
-        <w:lastRenderedPageBreak/>
         <w:t xml:space="preserve">I think Jeffrey makes a very good point by indicating that the current scoring table approach for land use is not the best. When we applied it in previous </w:t>
       </w:r>
       <w:proofErr w:type="gramStart"/>
@@ -1043,7 +1940,11 @@
     </w:p>
     <w:p>
       <w:r>
-        <w:t xml:space="preserve">Regarding the approach, I think it’s innovative and important.  I agree that we need to be explicit about the kinds of risk we are considering and carefully justify why they are most relevant to the conservation targets we’ve outlined.  I’m concerned that one criticism will be that risks are project/ecosystem/species-specific.  For example, if one wanted to restore &amp; conserve a healthy prairie or Ponderosa Pine forest, then fire is an essential component – not a risk to avoid (except at certain intensities or frequencies).   Likewise, certain aquatic systems or riparian habitats require flooding, whereas others are destroyed by them.  We might consider focusing on a few specific ecosystem types for which we can better estimate the risk of certain disturbances, land use transitions (e.g., development), or political unrest.  With regards to CBD targets related to coverage and representation of different ecosystem types, then we may also need to account for how risk may result in land-cover transitions that might cause reduced coverage in one type but a gain in another type.   I might be off-base here.  If we think that is an issue, I wonder if focusing on something like forest cover specifically, given the recent and high-profile attention that global reforestation/restoration potential has received in the literature.  </w:t>
+        <w:t xml:space="preserve">Regarding the approach, I think it’s innovative and important.  I agree that we need to be explicit about the kinds of risk we are considering and carefully justify why they are most relevant to the conservation targets we’ve outlined.  I’m concerned that one criticism will be that risks are project/ecosystem/species-specific.  For example, if one wanted to restore &amp; conserve a healthy prairie or Ponderosa Pine forest, then fire is an essential component – not a risk to avoid (except at certain intensities or frequencies).   Likewise, certain aquatic systems or riparian habitats require flooding, whereas others are destroyed by them.  We might consider focusing on a few specific ecosystem types for which we can better estimate the risk of certain disturbances, land use transitions (e.g., development), or political unrest.  With regards to CBD targets related to coverage and representation of different ecosystem types, then we may also need to account for how risk may result in land-cover transitions that might cause reduced coverage in one type but a gain in another type.   I might be off-base here.  If we think that is an issue, I wonder if focusing on something like forest cover specifically, </w:t>
+      </w:r>
+      <w:r>
+        <w:lastRenderedPageBreak/>
+        <w:t xml:space="preserve">given the recent and high-profile attention that global reforestation/restoration potential has received in the literature.  </w:t>
       </w:r>
     </w:p>
     <w:p/>
@@ -1054,7 +1955,6 @@
           <w:bCs/>
         </w:rPr>
       </w:pPr>
-      <w:bookmarkStart w:id="0" w:name="_GoBack"/>
       <w:r>
         <w:rPr>
           <w:b/>
@@ -1063,10 +1963,8 @@
         <w:t>PA:</w:t>
       </w:r>
     </w:p>
-    <w:bookmarkEnd w:id="0"/>
-    <w:p>
-      <w:r>
-        <w:lastRenderedPageBreak/>
+    <w:p>
+      <w:r>
         <w:t>As usual, I agree with Amanda's points and think the idea to focus on a small number of systems for more detailed development has potential to address important context Amanda notes; Depending on outlet, perhaps as one or more 'boxed' examples?</w:t>
       </w:r>
     </w:p>
@@ -1163,7 +2061,6 @@
     <w:p/>
     <w:p>
       <w:r>
-        <w:lastRenderedPageBreak/>
         <w:t>Thank you!</w:t>
       </w:r>
     </w:p>

</xml_diff>